<commit_message>
create new structure of project
</commit_message>
<xml_diff>
--- a/dokumenty/Zadání projektu.docx
+++ b/dokumenty/Zadání projektu.docx
@@ -49,7 +49,7 @@
             <v:imagedata r:id="rId6" o:title=""/>
             <w10:wrap type="topAndBottom" anchorx="margin"/>
           </v:shape>
-          <o:OLEObject Type="Embed" ProgID="CorelDraw.Graphic.8" ShapeID="_x0000_s1026" DrawAspect="Content" ObjectID="_1735050691" r:id="rId7"/>
+          <o:OLEObject Type="Embed" ProgID="CorelDraw.Graphic.8" ShapeID="_x0000_s1026" DrawAspect="Content" ObjectID="_1735059458" r:id="rId7"/>
         </w:object>
       </w:r>
     </w:p>
@@ -65,7 +65,7 @@
         <w:t xml:space="preserve"> ZADÁNÍ ZÁVĚREČNÉHO PROJEKTU Z PŘEDMĚTU </w:t>
       </w:r>
       <w:r>
-        <w:t>MIT</w:t>
+        <w:t>EPO</w:t>
       </w:r>
     </w:p>
     <w:p>
@@ -132,6 +132,16 @@
           <w:szCs w:val="24"/>
         </w:rPr>
         <w:t>Přístupový systém</w:t>
+      </w:r>
+      <w:r>
+        <w:rPr>
+          <w:rFonts w:ascii="Arial" w:eastAsia="Arial" w:hAnsi="Arial" w:cs="Arial"/>
+          <w:b/>
+          <w:bCs/>
+          <w:sz w:val="24"/>
+          <w:szCs w:val="24"/>
+        </w:rPr>
+        <w:t xml:space="preserve"> s RFID</w:t>
       </w:r>
     </w:p>
     <w:p>
@@ -415,7 +425,19 @@
         <w:rPr>
           <w:rStyle w:val="Zdraznnjemn"/>
         </w:rPr>
-        <w:t xml:space="preserve"> univerzální desce plošných spojů sestrojte</w:t>
+        <w:t xml:space="preserve"> univerzální desce plošnýc</w:t>
+      </w:r>
+      <w:r>
+        <w:rPr>
+          <w:rStyle w:val="Zdraznnjemn"/>
+        </w:rPr>
+        <w:t xml:space="preserve">h spojů sestrojte přístupové zařízení, které by šlo </w:t>
+      </w:r>
+      <w:r>
+        <w:rPr>
+          <w:rStyle w:val="Zdraznnjemn"/>
+        </w:rPr>
+        <w:t>implementovat třeba pro přístup do objektu</w:t>
       </w:r>
     </w:p>
     <w:p>
@@ -423,7 +445,22 @@
         <w:pStyle w:val="Nadpis2"/>
       </w:pPr>
       <w:r>
-        <w:t xml:space="preserve">Na displeji se zobrazí po přiložení karty jméno a </w:t>
+        <w:t xml:space="preserve">Pro přístup do systému musí uživatel </w:t>
+      </w:r>
+      <w:r>
+        <w:t>přiložit čip nebo tag na</w:t>
+      </w:r>
+      <w:r>
+        <w:t xml:space="preserve"> RFID čtečku karet, která</w:t>
+      </w:r>
+      <w:r>
+        <w:t xml:space="preserve"> mu umožní přístup do systému</w:t>
+      </w:r>
+      <w:r>
+        <w:t>, pokud se autorizace uživatele povede rozsvítí informační zelená LED a na displeji se vypíše jméno uživatele, které bude předem definované</w:t>
+      </w:r>
+      <w:r>
+        <w:t>, v opačném případě se rozsvítí červená LED a na displeji se zobrazí přístup odmítnut</w:t>
       </w:r>
     </w:p>
     <w:p>
@@ -431,7 +468,10 @@
         <w:pStyle w:val="Nadpis2"/>
       </w:pPr>
       <w:r>
-        <w:t>Vytvoření funkční aplikace s programem pro vybraný jednočip.</w:t>
+        <w:t xml:space="preserve">Vytvoření funkční aplikace s programem pro vybraný </w:t>
+      </w:r>
+      <w:r>
+        <w:t>mikrokontroler</w:t>
       </w:r>
     </w:p>
     <w:p>
@@ -439,24 +479,130 @@
         <w:pStyle w:val="Nadpis2"/>
       </w:pPr>
       <w:r>
-        <w:t>Vytvoření prezentace (dle pravidel), odevzdání výtisku protokolu, zaslání emailu s kompletním výpisem programu.</w:t>
-      </w:r>
-    </w:p>
-    <w:p>
-      <w:pPr>
-        <w:pStyle w:val="Nadpis2"/>
-      </w:pPr>
+        <w:t>Vytvoření prezentace (dle pravidel), odevzdání</w:t>
+      </w:r>
+      <w:r>
+        <w:t xml:space="preserve"> tisknuté dokumentace a</w:t>
+      </w:r>
+      <w:r>
+        <w:t xml:space="preserve"> zaslání emailu s kompletním výpisem programu</w:t>
+      </w:r>
+      <w:r>
+        <w:t xml:space="preserve"> nebo zasláním odkazu na repositář na </w:t>
+      </w:r>
+      <w:r>
+        <w:t>GitHubu</w:t>
+      </w:r>
     </w:p>
     <w:p/>
     <w:p>
       <w:pPr>
         <w:rPr>
-          <w:b/>
-          <w:bCs/>
-        </w:rPr>
-      </w:pPr>
-    </w:p>
-    <w:p/>
+          <w:rFonts w:ascii="Arial" w:hAnsi="Arial" w:cs="Arial"/>
+          <w:sz w:val="24"/>
+          <w:szCs w:val="24"/>
+        </w:rPr>
+      </w:pPr>
+      <w:r>
+        <w:rPr>
+          <w:rFonts w:ascii="Arial" w:hAnsi="Arial" w:cs="Arial"/>
+          <w:sz w:val="24"/>
+          <w:szCs w:val="24"/>
+        </w:rPr>
+        <w:t>Použité periferie:</w:t>
+      </w:r>
+    </w:p>
+    <w:p>
+      <w:pPr>
+        <w:pStyle w:val="Odstavecseseznamem"/>
+        <w:numPr>
+          <w:ilvl w:val="0"/>
+          <w:numId w:val="3"/>
+        </w:numPr>
+      </w:pPr>
+      <w:r>
+        <w:rPr>
+          <w:rFonts w:ascii="Arial" w:hAnsi="Arial" w:cs="Arial"/>
+          <w:sz w:val="24"/>
+          <w:szCs w:val="24"/>
+        </w:rPr>
+        <w:t>1x LCD1602 – zobrazovací periferie</w:t>
+      </w:r>
+      <w:r>
+        <w:rPr>
+          <w:rFonts w:ascii="Arial" w:hAnsi="Arial" w:cs="Arial"/>
+          <w:sz w:val="24"/>
+          <w:szCs w:val="24"/>
+        </w:rPr>
+        <w:t xml:space="preserve"> (sběrnice I2C)</w:t>
+      </w:r>
+    </w:p>
+    <w:p>
+      <w:pPr>
+        <w:pStyle w:val="Odstavecseseznamem"/>
+        <w:numPr>
+          <w:ilvl w:val="0"/>
+          <w:numId w:val="3"/>
+        </w:numPr>
+      </w:pPr>
+      <w:r>
+        <w:rPr>
+          <w:rFonts w:ascii="Arial" w:hAnsi="Arial" w:cs="Arial"/>
+          <w:sz w:val="24"/>
+          <w:szCs w:val="24"/>
+        </w:rPr>
+        <w:t xml:space="preserve">1x </w:t>
+      </w:r>
+      <w:r>
+        <w:rPr>
+          <w:rFonts w:ascii="Arial" w:hAnsi="Arial" w:cs="Arial"/>
+          <w:sz w:val="24"/>
+          <w:szCs w:val="24"/>
+        </w:rPr>
+        <w:t>PCF8574</w:t>
+      </w:r>
+      <w:r>
+        <w:rPr>
+          <w:rFonts w:ascii="Arial" w:hAnsi="Arial" w:cs="Arial"/>
+          <w:sz w:val="24"/>
+          <w:szCs w:val="24"/>
+        </w:rPr>
+        <w:t xml:space="preserve"> – převodník na I2C </w:t>
+      </w:r>
+      <w:r>
+        <w:rPr>
+          <w:rFonts w:ascii="Arial" w:hAnsi="Arial" w:cs="Arial"/>
+          <w:sz w:val="24"/>
+          <w:szCs w:val="24"/>
+        </w:rPr>
+        <w:t>pro zobrazovací periferii</w:t>
+      </w:r>
+    </w:p>
+    <w:p>
+      <w:pPr>
+        <w:pStyle w:val="Odstavecseseznamem"/>
+        <w:numPr>
+          <w:ilvl w:val="0"/>
+          <w:numId w:val="3"/>
+        </w:numPr>
+      </w:pPr>
+      <w:r>
+        <w:rPr>
+          <w:rFonts w:ascii="Arial" w:hAnsi="Arial" w:cs="Arial"/>
+          <w:sz w:val="24"/>
+          <w:szCs w:val="24"/>
+        </w:rPr>
+        <w:t>1x RFID-R522 – čtečka přístupových karet</w:t>
+      </w:r>
+      <w:r>
+        <w:rPr>
+          <w:rFonts w:ascii="Arial" w:hAnsi="Arial" w:cs="Arial"/>
+          <w:sz w:val="24"/>
+          <w:szCs w:val="24"/>
+        </w:rPr>
+        <w:t xml:space="preserve"> (sběrnice SPI)</w:t>
+      </w:r>
+    </w:p>
     <w:p/>
     <w:p>
       <w:r>
@@ -567,6 +713,121 @@
 <file path=word/numbering.xml><?xml version="1.0" encoding="utf-8"?>
 <w:numbering xmlns:wpc="http://schemas.microsoft.com/office/word/2010/wordprocessingCanvas" xmlns:cx="http://schemas.microsoft.com/office/drawing/2014/chartex" xmlns:cx1="http://schemas.microsoft.com/office/drawing/2015/9/8/chartex" xmlns:cx2="http://schemas.microsoft.com/office/drawing/2015/10/21/chartex" xmlns:cx3="http://schemas.microsoft.com/office/drawing/2016/5/9/chartex" xmlns:cx4="http://schemas.microsoft.com/office/drawing/2016/5/10/chartex" xmlns:cx5="http://schemas.microsoft.com/office/drawing/2016/5/11/chartex" xmlns:cx6="http://schemas.microsoft.com/office/drawing/2016/5/12/chartex" xmlns:cx7="http://schemas.microsoft.com/office/drawing/2016/5/13/chartex" xmlns:cx8="http://schemas.microsoft.com/office/drawing/2016/5/14/chartex" xmlns:mc="http://schemas.openxmlformats.org/markup-compatibility/2006" xmlns:aink="http://schemas.microsoft.com/office/drawing/2016/ink" xmlns:am3d="http://schemas.microsoft.com/office/drawing/2017/model3d" xmlns:o="urn:schemas-microsoft-com:office:office" xmlns:oel="http://schemas.microsoft.com/office/2019/extlst" xmlns:r="http://schemas.openxmlformats.org/officeDocument/2006/relationships" xmlns:m="http://schemas.openxmlformats.org/officeDocument/2006/math" xmlns:v="urn:schemas-microsoft-com:vml" xmlns:wp14="http://schemas.microsoft.com/office/word/2010/wordprocessingDrawing" xmlns:wp="http://schemas.openxmlformats.org/drawingml/2006/wordprocessingDrawing" xmlns:w10="urn:schemas-microsoft-com:office:word" xmlns:w="http://schemas.openxmlformats.org/wordprocessingml/2006/main" xmlns:w14="http://schemas.microsoft.com/office/word/2010/wordml" xmlns:w15="http://schemas.microsoft.com/office/word/2012/wordml" xmlns:w16cex="http://schemas.microsoft.com/office/word/2018/wordml/cex" xmlns:w16cid="http://schemas.microsoft.com/office/word/2016/wordml/cid" xmlns:w16="http://schemas.microsoft.com/office/word/2018/wordml" xmlns:w16sdtdh="http://schemas.microsoft.com/office/word/2020/wordml/sdtdatahash" xmlns:w16se="http://schemas.microsoft.com/office/word/2015/wordml/symex" xmlns:wpg="http://schemas.microsoft.com/office/word/2010/wordprocessingGroup" xmlns:wpi="http://schemas.microsoft.com/office/word/2010/wordprocessingInk" xmlns:wne="http://schemas.microsoft.com/office/word/2006/wordml" xmlns:wps="http://schemas.microsoft.com/office/word/2010/wordprocessingShape" mc:Ignorable="w14 w15 w16se w16cid w16 w16cex w16sdtdh wp14">
   <w:abstractNum w:abstractNumId="0" w15:restartNumberingAfterBreak="0">
+    <w:nsid w:val="26233B4C"/>
+    <w:multiLevelType w:val="hybridMultilevel"/>
+    <w:tmpl w:val="41829F6A"/>
+    <w:lvl w:ilvl="0" w:tplc="3D3EC17E">
+      <w:start w:val="1"/>
+      <w:numFmt w:val="bullet"/>
+      <w:lvlText w:val=""/>
+      <w:lvlJc w:val="left"/>
+      <w:pPr>
+        <w:ind w:left="720" w:hanging="360"/>
+      </w:pPr>
+      <w:rPr>
+        <w:rFonts w:ascii="Symbol" w:hAnsi="Symbol" w:hint="default"/>
+        <w:sz w:val="24"/>
+        <w:szCs w:val="24"/>
+      </w:rPr>
+    </w:lvl>
+    <w:lvl w:ilvl="1" w:tplc="04050003" w:tentative="1">
+      <w:start w:val="1"/>
+      <w:numFmt w:val="bullet"/>
+      <w:lvlText w:val="o"/>
+      <w:lvlJc w:val="left"/>
+      <w:pPr>
+        <w:ind w:left="1440" w:hanging="360"/>
+      </w:pPr>
+      <w:rPr>
+        <w:rFonts w:ascii="Courier New" w:hAnsi="Courier New" w:cs="Courier New" w:hint="default"/>
+      </w:rPr>
+    </w:lvl>
+    <w:lvl w:ilvl="2" w:tplc="04050005" w:tentative="1">
+      <w:start w:val="1"/>
+      <w:numFmt w:val="bullet"/>
+      <w:lvlText w:val=""/>
+      <w:lvlJc w:val="left"/>
+      <w:pPr>
+        <w:ind w:left="2160" w:hanging="360"/>
+      </w:pPr>
+      <w:rPr>
+        <w:rFonts w:ascii="Wingdings" w:hAnsi="Wingdings" w:hint="default"/>
+      </w:rPr>
+    </w:lvl>
+    <w:lvl w:ilvl="3" w:tplc="04050001" w:tentative="1">
+      <w:start w:val="1"/>
+      <w:numFmt w:val="bullet"/>
+      <w:lvlText w:val=""/>
+      <w:lvlJc w:val="left"/>
+      <w:pPr>
+        <w:ind w:left="2880" w:hanging="360"/>
+      </w:pPr>
+      <w:rPr>
+        <w:rFonts w:ascii="Symbol" w:hAnsi="Symbol" w:hint="default"/>
+      </w:rPr>
+    </w:lvl>
+    <w:lvl w:ilvl="4" w:tplc="04050003" w:tentative="1">
+      <w:start w:val="1"/>
+      <w:numFmt w:val="bullet"/>
+      <w:lvlText w:val="o"/>
+      <w:lvlJc w:val="left"/>
+      <w:pPr>
+        <w:ind w:left="3600" w:hanging="360"/>
+      </w:pPr>
+      <w:rPr>
+        <w:rFonts w:ascii="Courier New" w:hAnsi="Courier New" w:cs="Courier New" w:hint="default"/>
+      </w:rPr>
+    </w:lvl>
+    <w:lvl w:ilvl="5" w:tplc="04050005" w:tentative="1">
+      <w:start w:val="1"/>
+      <w:numFmt w:val="bullet"/>
+      <w:lvlText w:val=""/>
+      <w:lvlJc w:val="left"/>
+      <w:pPr>
+        <w:ind w:left="4320" w:hanging="360"/>
+      </w:pPr>
+      <w:rPr>
+        <w:rFonts w:ascii="Wingdings" w:hAnsi="Wingdings" w:hint="default"/>
+      </w:rPr>
+    </w:lvl>
+    <w:lvl w:ilvl="6" w:tplc="04050001" w:tentative="1">
+      <w:start w:val="1"/>
+      <w:numFmt w:val="bullet"/>
+      <w:lvlText w:val=""/>
+      <w:lvlJc w:val="left"/>
+      <w:pPr>
+        <w:ind w:left="5040" w:hanging="360"/>
+      </w:pPr>
+      <w:rPr>
+        <w:rFonts w:ascii="Symbol" w:hAnsi="Symbol" w:hint="default"/>
+      </w:rPr>
+    </w:lvl>
+    <w:lvl w:ilvl="7" w:tplc="04050003" w:tentative="1">
+      <w:start w:val="1"/>
+      <w:numFmt w:val="bullet"/>
+      <w:lvlText w:val="o"/>
+      <w:lvlJc w:val="left"/>
+      <w:pPr>
+        <w:ind w:left="5760" w:hanging="360"/>
+      </w:pPr>
+      <w:rPr>
+        <w:rFonts w:ascii="Courier New" w:hAnsi="Courier New" w:cs="Courier New" w:hint="default"/>
+      </w:rPr>
+    </w:lvl>
+    <w:lvl w:ilvl="8" w:tplc="04050005" w:tentative="1">
+      <w:start w:val="1"/>
+      <w:numFmt w:val="bullet"/>
+      <w:lvlText w:val=""/>
+      <w:lvlJc w:val="left"/>
+      <w:pPr>
+        <w:ind w:left="6480" w:hanging="360"/>
+      </w:pPr>
+      <w:rPr>
+        <w:rFonts w:ascii="Wingdings" w:hAnsi="Wingdings" w:hint="default"/>
+      </w:rPr>
+    </w:lvl>
+  </w:abstractNum>
+  <w:abstractNum w:abstractNumId="1" w15:restartNumberingAfterBreak="0">
     <w:nsid w:val="396E66F3"/>
     <w:multiLevelType w:val="multilevel"/>
     <w:tmpl w:val="AE3CC7D0"/>
@@ -680,7 +941,7 @@
       </w:rPr>
     </w:lvl>
   </w:abstractNum>
-  <w:abstractNum w:abstractNumId="1" w15:restartNumberingAfterBreak="0">
+  <w:abstractNum w:abstractNumId="2" w15:restartNumberingAfterBreak="0">
     <w:nsid w:val="660E6894"/>
     <w:multiLevelType w:val="hybridMultilevel"/>
     <w:tmpl w:val="A6349A9A"/>
@@ -794,10 +1055,13 @@
     </w:lvl>
   </w:abstractNum>
   <w:num w:numId="1" w16cid:durableId="1098867718">
-    <w:abstractNumId w:val="0"/>
+    <w:abstractNumId w:val="1"/>
   </w:num>
   <w:num w:numId="2" w16cid:durableId="1906142725">
-    <w:abstractNumId w:val="1"/>
+    <w:abstractNumId w:val="2"/>
+  </w:num>
+  <w:num w:numId="3" w16cid:durableId="1998337021">
+    <w:abstractNumId w:val="0"/>
   </w:num>
 </w:numbering>
 </file>

</xml_diff>